<commit_message>
Documentação SBC com nomes
francis e eu
</commit_message>
<xml_diff>
--- a/Documentação modelo SBC.docx
+++ b/Documentação modelo SBC.docx
@@ -1,6 +1,6 @@
 
 <file path=word/document.xml><?xml version="1.0" encoding="utf-8"?>
-<w:document xmlns:wpc="http://schemas.microsoft.com/office/word/2010/wordprocessingCanvas" xmlns:cx="http://schemas.microsoft.com/office/drawing/2014/chartex" xmlns:cx1="http://schemas.microsoft.com/office/drawing/2015/9/8/chartex" xmlns:cx2="http://schemas.microsoft.com/office/drawing/2015/10/21/chartex" xmlns:cx3="http://schemas.microsoft.com/office/drawing/2016/5/9/chartex" xmlns:cx4="http://schemas.microsoft.com/office/drawing/2016/5/10/chartex" xmlns:cx5="http://schemas.microsoft.com/office/drawing/2016/5/11/chartex" xmlns:cx6="http://schemas.microsoft.com/office/drawing/2016/5/12/chartex" xmlns:cx7="http://schemas.microsoft.com/office/drawing/2016/5/13/chartex" xmlns:cx8="http://schemas.microsoft.com/office/drawing/2016/5/14/chartex" xmlns:mc="http://schemas.openxmlformats.org/markup-compatibility/2006" xmlns:aink="http://schemas.microsoft.com/office/drawing/2016/ink" xmlns:am3d="http://schemas.microsoft.com/office/drawing/2017/model3d" xmlns:o="urn:schemas-microsoft-com:office:office" xmlns:r="http://schemas.openxmlformats.org/officeDocument/2006/relationships" xmlns:m="http://schemas.openxmlformats.org/officeDocument/2006/math" xmlns:v="urn:schemas-microsoft-com:vml" xmlns:wp14="http://schemas.microsoft.com/office/word/2010/wordprocessingDrawing" xmlns:wp="http://schemas.openxmlformats.org/drawingml/2006/wordprocessingDrawing" xmlns:w10="urn:schemas-microsoft-com:office:word" xmlns:w="http://schemas.openxmlformats.org/wordprocessingml/2006/main" xmlns:w14="http://schemas.microsoft.com/office/word/2010/wordml" xmlns:w15="http://schemas.microsoft.com/office/word/2012/wordml" xmlns:w16cid="http://schemas.microsoft.com/office/word/2016/wordml/cid" xmlns:w16se="http://schemas.microsoft.com/office/word/2015/wordml/symex" xmlns:wpg="http://schemas.microsoft.com/office/word/2010/wordprocessingGroup" xmlns:wpi="http://schemas.microsoft.com/office/word/2010/wordprocessingInk" xmlns:wne="http://schemas.microsoft.com/office/word/2006/wordml" xmlns:wps="http://schemas.microsoft.com/office/word/2010/wordprocessingShape" mc:Ignorable="w14 w15 w16se w16cid wp14">
+<w:document xmlns:wpc="http://schemas.microsoft.com/office/word/2010/wordprocessingCanvas" xmlns:cx="http://schemas.microsoft.com/office/drawing/2014/chartex" xmlns:mc="http://schemas.openxmlformats.org/markup-compatibility/2006" xmlns:o="urn:schemas-microsoft-com:office:office" xmlns:r="http://schemas.openxmlformats.org/officeDocument/2006/relationships" xmlns:m="http://schemas.openxmlformats.org/officeDocument/2006/math" xmlns:v="urn:schemas-microsoft-com:vml" xmlns:wp14="http://schemas.microsoft.com/office/word/2010/wordprocessingDrawing" xmlns:wp="http://schemas.openxmlformats.org/drawingml/2006/wordprocessingDrawing" xmlns:w10="urn:schemas-microsoft-com:office:word" xmlns:w="http://schemas.openxmlformats.org/wordprocessingml/2006/main" xmlns:w14="http://schemas.microsoft.com/office/word/2010/wordml" xmlns:w15="http://schemas.microsoft.com/office/word/2012/wordml" xmlns:w16se="http://schemas.microsoft.com/office/word/2015/wordml/symex" xmlns:wpg="http://schemas.microsoft.com/office/word/2010/wordprocessingGroup" xmlns:wpi="http://schemas.microsoft.com/office/word/2010/wordprocessingInk" xmlns:wne="http://schemas.microsoft.com/office/word/2006/wordml" xmlns:wps="http://schemas.microsoft.com/office/word/2010/wordprocessingShape" mc:Ignorable="w14 w15 w16se wp14">
   <w:body>
     <w:p>
       <w:pPr>
@@ -31,28 +31,34 @@
       <w:pPr>
         <w:pStyle w:val="Author"/>
       </w:pPr>
+      <w:bookmarkStart w:id="0" w:name="_GoBack"/>
+      <w:r>
+        <w:t xml:space="preserve">Francis </w:t>
+      </w:r>
+      <w:proofErr w:type="spellStart"/>
+      <w:r>
+        <w:t>Tsigbey</w:t>
+      </w:r>
+      <w:proofErr w:type="spellEnd"/>
+      <w:r>
+        <w:t xml:space="preserve"> N., Joshua Kook Ho P., </w:t>
+      </w:r>
       <w:r>
         <w:t>Luigi Muller S. Linhares</w:t>
       </w:r>
       <w:r>
-        <w:rPr>
-          <w:vertAlign w:val="superscript"/>
-        </w:rPr>
-        <w:t>1</w:t>
-      </w:r>
-      <w:r>
         <w:t xml:space="preserve">, </w:t>
       </w:r>
-      <w:r>
-        <w:t>Tarlison S. L. Brito</w:t>
-      </w:r>
-      <w:r>
-        <w:rPr>
-          <w:vertAlign w:val="superscript"/>
-        </w:rPr>
-        <w:t>1</w:t>
-      </w:r>
-    </w:p>
+      <w:proofErr w:type="spellStart"/>
+      <w:r>
+        <w:t>Tarlison</w:t>
+      </w:r>
+      <w:proofErr w:type="spellEnd"/>
+      <w:r>
+        <w:t xml:space="preserve"> S. L. Brito</w:t>
+      </w:r>
+    </w:p>
+    <w:bookmarkEnd w:id="0"/>
     <w:p>
       <w:pPr>
         <w:spacing w:before="240"/>
@@ -153,6 +159,9 @@
       </w:pPr>
       <w:r>
         <w:t>sluigimuller@gmail.com</w:t>
+      </w:r>
+      <w:r>
+        <w:t>, britotarlison@gmail.com, tsigbeyfrancis@gmail.com, inpincible@hotmail.com</w:t>
       </w:r>
     </w:p>
     <w:p>
@@ -179,6 +188,7 @@
         <w:rPr>
           <w:b/>
         </w:rPr>
+        <w:lastRenderedPageBreak/>
         <w:t>Resumo.</w:t>
       </w:r>
       <w:r>
@@ -345,7 +355,15 @@
       </w:r>
       <w:proofErr w:type="spellEnd"/>
       <w:r>
-        <w:t xml:space="preserve"> NetBeans e Eclipse. A codificação foi baseada no paradigma da programação orientada a objetos. </w:t>
+        <w:t xml:space="preserve"> </w:t>
+      </w:r>
+      <w:proofErr w:type="spellStart"/>
+      <w:r>
+        <w:t>NetBeans</w:t>
+      </w:r>
+      <w:proofErr w:type="spellEnd"/>
+      <w:r>
+        <w:t xml:space="preserve"> e Eclipse. A codificação foi baseada no paradigma da programação orientada a objetos. </w:t>
       </w:r>
     </w:p>
     <w:p>
@@ -723,15 +741,7 @@
         <w:t xml:space="preserve"> </w:t>
       </w:r>
       <w:r>
-        <w:t xml:space="preserve">no método gerar relatório já que cada uma das classes tem um jeito </w:t>
-      </w:r>
-      <w:proofErr w:type="gramStart"/>
-      <w:r>
-        <w:t>especifico</w:t>
-      </w:r>
-      <w:proofErr w:type="gramEnd"/>
-      <w:r>
-        <w:t xml:space="preserve"> de lidar com a criação do relatório</w:t>
+        <w:t>no método gerar relatório já que cada uma das classes tem um jeito especifico de lidar com a criação do relatório</w:t>
       </w:r>
       <w:r>
         <w:t xml:space="preserve"> </w:t>
@@ -1022,6 +1032,7 @@
       <w:r>
         <w:rPr>
           <w:noProof/>
+          <w:lang w:val="en-US" w:eastAsia="en-US"/>
         </w:rPr>
         <w:drawing>
           <wp:inline distT="0" distB="0" distL="0" distR="0" wp14:anchorId="2C93A52F" wp14:editId="77CAFCAB">
@@ -1378,8 +1389,6 @@
         </w:rPr>
         <w:t xml:space="preserve"> de Projeto: Soluções reutilizáveis de software orientado a objetos”, Editora Bookman.</w:t>
       </w:r>
-      <w:bookmarkStart w:id="0" w:name="_GoBack"/>
-      <w:bookmarkEnd w:id="0"/>
     </w:p>
     <w:sectPr>
       <w:headerReference w:type="even" r:id="rId12"/>
@@ -1399,7 +1408,7 @@
 </file>
 
 <file path=word/endnotes.xml><?xml version="1.0" encoding="utf-8"?>
-<w:endnotes xmlns:wpc="http://schemas.microsoft.com/office/word/2010/wordprocessingCanvas" xmlns:cx="http://schemas.microsoft.com/office/drawing/2014/chartex" xmlns:cx1="http://schemas.microsoft.com/office/drawing/2015/9/8/chartex" xmlns:cx2="http://schemas.microsoft.com/office/drawing/2015/10/21/chartex" xmlns:cx3="http://schemas.microsoft.com/office/drawing/2016/5/9/chartex" xmlns:cx4="http://schemas.microsoft.com/office/drawing/2016/5/10/chartex" xmlns:cx5="http://schemas.microsoft.com/office/drawing/2016/5/11/chartex" xmlns:cx6="http://schemas.microsoft.com/office/drawing/2016/5/12/chartex" xmlns:cx7="http://schemas.microsoft.com/office/drawing/2016/5/13/chartex" xmlns:cx8="http://schemas.microsoft.com/office/drawing/2016/5/14/chartex" xmlns:mc="http://schemas.openxmlformats.org/markup-compatibility/2006" xmlns:aink="http://schemas.microsoft.com/office/drawing/2016/ink" xmlns:am3d="http://schemas.microsoft.com/office/drawing/2017/model3d" xmlns:o="urn:schemas-microsoft-com:office:office" xmlns:r="http://schemas.openxmlformats.org/officeDocument/2006/relationships" xmlns:m="http://schemas.openxmlformats.org/officeDocument/2006/math" xmlns:v="urn:schemas-microsoft-com:vml" xmlns:wp14="http://schemas.microsoft.com/office/word/2010/wordprocessingDrawing" xmlns:wp="http://schemas.openxmlformats.org/drawingml/2006/wordprocessingDrawing" xmlns:w10="urn:schemas-microsoft-com:office:word" xmlns:w="http://schemas.openxmlformats.org/wordprocessingml/2006/main" xmlns:w14="http://schemas.microsoft.com/office/word/2010/wordml" xmlns:w15="http://schemas.microsoft.com/office/word/2012/wordml" xmlns:w16cid="http://schemas.microsoft.com/office/word/2016/wordml/cid" xmlns:w16se="http://schemas.microsoft.com/office/word/2015/wordml/symex" xmlns:wpg="http://schemas.microsoft.com/office/word/2010/wordprocessingGroup" xmlns:wpi="http://schemas.microsoft.com/office/word/2010/wordprocessingInk" xmlns:wne="http://schemas.microsoft.com/office/word/2006/wordml" xmlns:wps="http://schemas.microsoft.com/office/word/2010/wordprocessingShape" mc:Ignorable="w14 w15 w16se w16cid wp14">
+<w:endnotes xmlns:wpc="http://schemas.microsoft.com/office/word/2010/wordprocessingCanvas" xmlns:cx="http://schemas.microsoft.com/office/drawing/2014/chartex" xmlns:mc="http://schemas.openxmlformats.org/markup-compatibility/2006" xmlns:o="urn:schemas-microsoft-com:office:office" xmlns:r="http://schemas.openxmlformats.org/officeDocument/2006/relationships" xmlns:m="http://schemas.openxmlformats.org/officeDocument/2006/math" xmlns:v="urn:schemas-microsoft-com:vml" xmlns:wp14="http://schemas.microsoft.com/office/word/2010/wordprocessingDrawing" xmlns:wp="http://schemas.openxmlformats.org/drawingml/2006/wordprocessingDrawing" xmlns:w10="urn:schemas-microsoft-com:office:word" xmlns:w="http://schemas.openxmlformats.org/wordprocessingml/2006/main" xmlns:w14="http://schemas.microsoft.com/office/word/2010/wordml" xmlns:w15="http://schemas.microsoft.com/office/word/2012/wordml" xmlns:w16se="http://schemas.microsoft.com/office/word/2015/wordml/symex" xmlns:wpg="http://schemas.microsoft.com/office/word/2010/wordprocessingGroup" xmlns:wpi="http://schemas.microsoft.com/office/word/2010/wordprocessingInk" xmlns:wne="http://schemas.microsoft.com/office/word/2006/wordml" xmlns:wps="http://schemas.microsoft.com/office/word/2010/wordprocessingShape" mc:Ignorable="w14 w15 w16se wp14">
   <w:endnote w:type="separator" w:id="-1">
     <w:p>
       <w:r>
@@ -1418,7 +1427,7 @@
 </file>
 
 <file path=word/footer1.xml><?xml version="1.0" encoding="utf-8"?>
-<w:ftr xmlns:wpc="http://schemas.microsoft.com/office/word/2010/wordprocessingCanvas" xmlns:cx="http://schemas.microsoft.com/office/drawing/2014/chartex" xmlns:cx1="http://schemas.microsoft.com/office/drawing/2015/9/8/chartex" xmlns:cx2="http://schemas.microsoft.com/office/drawing/2015/10/21/chartex" xmlns:cx3="http://schemas.microsoft.com/office/drawing/2016/5/9/chartex" xmlns:cx4="http://schemas.microsoft.com/office/drawing/2016/5/10/chartex" xmlns:cx5="http://schemas.microsoft.com/office/drawing/2016/5/11/chartex" xmlns:cx6="http://schemas.microsoft.com/office/drawing/2016/5/12/chartex" xmlns:cx7="http://schemas.microsoft.com/office/drawing/2016/5/13/chartex" xmlns:cx8="http://schemas.microsoft.com/office/drawing/2016/5/14/chartex" xmlns:mc="http://schemas.openxmlformats.org/markup-compatibility/2006" xmlns:aink="http://schemas.microsoft.com/office/drawing/2016/ink" xmlns:am3d="http://schemas.microsoft.com/office/drawing/2017/model3d" xmlns:o="urn:schemas-microsoft-com:office:office" xmlns:r="http://schemas.openxmlformats.org/officeDocument/2006/relationships" xmlns:m="http://schemas.openxmlformats.org/officeDocument/2006/math" xmlns:v="urn:schemas-microsoft-com:vml" xmlns:wp14="http://schemas.microsoft.com/office/word/2010/wordprocessingDrawing" xmlns:wp="http://schemas.openxmlformats.org/drawingml/2006/wordprocessingDrawing" xmlns:w10="urn:schemas-microsoft-com:office:word" xmlns:w="http://schemas.openxmlformats.org/wordprocessingml/2006/main" xmlns:w14="http://schemas.microsoft.com/office/word/2010/wordml" xmlns:w15="http://schemas.microsoft.com/office/word/2012/wordml" xmlns:w16cid="http://schemas.microsoft.com/office/word/2016/wordml/cid" xmlns:w16se="http://schemas.microsoft.com/office/word/2015/wordml/symex" xmlns:wpg="http://schemas.microsoft.com/office/word/2010/wordprocessingGroup" xmlns:wpi="http://schemas.microsoft.com/office/word/2010/wordprocessingInk" xmlns:wne="http://schemas.microsoft.com/office/word/2006/wordml" xmlns:wps="http://schemas.microsoft.com/office/word/2010/wordprocessingShape" mc:Ignorable="w14 w15 w16se w16cid wp14">
+<w:ftr xmlns:wpc="http://schemas.microsoft.com/office/word/2010/wordprocessingCanvas" xmlns:cx="http://schemas.microsoft.com/office/drawing/2014/chartex" xmlns:mc="http://schemas.openxmlformats.org/markup-compatibility/2006" xmlns:o="urn:schemas-microsoft-com:office:office" xmlns:r="http://schemas.openxmlformats.org/officeDocument/2006/relationships" xmlns:m="http://schemas.openxmlformats.org/officeDocument/2006/math" xmlns:v="urn:schemas-microsoft-com:vml" xmlns:wp14="http://schemas.microsoft.com/office/word/2010/wordprocessingDrawing" xmlns:wp="http://schemas.openxmlformats.org/drawingml/2006/wordprocessingDrawing" xmlns:w10="urn:schemas-microsoft-com:office:word" xmlns:w="http://schemas.openxmlformats.org/wordprocessingml/2006/main" xmlns:w14="http://schemas.microsoft.com/office/word/2010/wordml" xmlns:w15="http://schemas.microsoft.com/office/word/2012/wordml" xmlns:w16se="http://schemas.microsoft.com/office/word/2015/wordml/symex" xmlns:wpg="http://schemas.microsoft.com/office/word/2010/wordprocessingGroup" xmlns:wpi="http://schemas.microsoft.com/office/word/2010/wordprocessingInk" xmlns:wne="http://schemas.microsoft.com/office/word/2006/wordml" xmlns:wps="http://schemas.microsoft.com/office/word/2010/wordprocessingShape" mc:Ignorable="w14 w15 w16se wp14">
   <w:p>
     <w:pPr>
       <w:jc w:val="left"/>
@@ -1437,7 +1446,7 @@
 </file>
 
 <file path=word/footer2.xml><?xml version="1.0" encoding="utf-8"?>
-<w:ftr xmlns:wpc="http://schemas.microsoft.com/office/word/2010/wordprocessingCanvas" xmlns:cx="http://schemas.microsoft.com/office/drawing/2014/chartex" xmlns:cx1="http://schemas.microsoft.com/office/drawing/2015/9/8/chartex" xmlns:cx2="http://schemas.microsoft.com/office/drawing/2015/10/21/chartex" xmlns:cx3="http://schemas.microsoft.com/office/drawing/2016/5/9/chartex" xmlns:cx4="http://schemas.microsoft.com/office/drawing/2016/5/10/chartex" xmlns:cx5="http://schemas.microsoft.com/office/drawing/2016/5/11/chartex" xmlns:cx6="http://schemas.microsoft.com/office/drawing/2016/5/12/chartex" xmlns:cx7="http://schemas.microsoft.com/office/drawing/2016/5/13/chartex" xmlns:cx8="http://schemas.microsoft.com/office/drawing/2016/5/14/chartex" xmlns:mc="http://schemas.openxmlformats.org/markup-compatibility/2006" xmlns:aink="http://schemas.microsoft.com/office/drawing/2016/ink" xmlns:am3d="http://schemas.microsoft.com/office/drawing/2017/model3d" xmlns:o="urn:schemas-microsoft-com:office:office" xmlns:r="http://schemas.openxmlformats.org/officeDocument/2006/relationships" xmlns:m="http://schemas.openxmlformats.org/officeDocument/2006/math" xmlns:v="urn:schemas-microsoft-com:vml" xmlns:wp14="http://schemas.microsoft.com/office/word/2010/wordprocessingDrawing" xmlns:wp="http://schemas.openxmlformats.org/drawingml/2006/wordprocessingDrawing" xmlns:w10="urn:schemas-microsoft-com:office:word" xmlns:w="http://schemas.openxmlformats.org/wordprocessingml/2006/main" xmlns:w14="http://schemas.microsoft.com/office/word/2010/wordml" xmlns:w15="http://schemas.microsoft.com/office/word/2012/wordml" xmlns:w16cid="http://schemas.microsoft.com/office/word/2016/wordml/cid" xmlns:w16se="http://schemas.microsoft.com/office/word/2015/wordml/symex" xmlns:wpg="http://schemas.microsoft.com/office/word/2010/wordprocessingGroup" xmlns:wpi="http://schemas.microsoft.com/office/word/2010/wordprocessingInk" xmlns:wne="http://schemas.microsoft.com/office/word/2006/wordml" xmlns:wps="http://schemas.microsoft.com/office/word/2010/wordprocessingShape" mc:Ignorable="w14 w15 w16se w16cid wp14">
+<w:ftr xmlns:wpc="http://schemas.microsoft.com/office/word/2010/wordprocessingCanvas" xmlns:cx="http://schemas.microsoft.com/office/drawing/2014/chartex" xmlns:mc="http://schemas.openxmlformats.org/markup-compatibility/2006" xmlns:o="urn:schemas-microsoft-com:office:office" xmlns:r="http://schemas.openxmlformats.org/officeDocument/2006/relationships" xmlns:m="http://schemas.openxmlformats.org/officeDocument/2006/math" xmlns:v="urn:schemas-microsoft-com:vml" xmlns:wp14="http://schemas.microsoft.com/office/word/2010/wordprocessingDrawing" xmlns:wp="http://schemas.openxmlformats.org/drawingml/2006/wordprocessingDrawing" xmlns:w10="urn:schemas-microsoft-com:office:word" xmlns:w="http://schemas.openxmlformats.org/wordprocessingml/2006/main" xmlns:w14="http://schemas.microsoft.com/office/word/2010/wordml" xmlns:w15="http://schemas.microsoft.com/office/word/2012/wordml" xmlns:w16se="http://schemas.microsoft.com/office/word/2015/wordml/symex" xmlns:wpg="http://schemas.microsoft.com/office/word/2010/wordprocessingGroup" xmlns:wpi="http://schemas.microsoft.com/office/word/2010/wordprocessingInk" xmlns:wne="http://schemas.microsoft.com/office/word/2006/wordml" xmlns:wps="http://schemas.microsoft.com/office/word/2010/wordprocessingShape" mc:Ignorable="w14 w15 w16se wp14">
   <w:p>
     <w:pPr>
       <w:rPr>
@@ -1455,7 +1464,7 @@
 </file>
 
 <file path=word/footer3.xml><?xml version="1.0" encoding="utf-8"?>
-<w:ftr xmlns:wpc="http://schemas.microsoft.com/office/word/2010/wordprocessingCanvas" xmlns:cx="http://schemas.microsoft.com/office/drawing/2014/chartex" xmlns:cx1="http://schemas.microsoft.com/office/drawing/2015/9/8/chartex" xmlns:cx2="http://schemas.microsoft.com/office/drawing/2015/10/21/chartex" xmlns:cx3="http://schemas.microsoft.com/office/drawing/2016/5/9/chartex" xmlns:cx4="http://schemas.microsoft.com/office/drawing/2016/5/10/chartex" xmlns:cx5="http://schemas.microsoft.com/office/drawing/2016/5/11/chartex" xmlns:cx6="http://schemas.microsoft.com/office/drawing/2016/5/12/chartex" xmlns:cx7="http://schemas.microsoft.com/office/drawing/2016/5/13/chartex" xmlns:cx8="http://schemas.microsoft.com/office/drawing/2016/5/14/chartex" xmlns:mc="http://schemas.openxmlformats.org/markup-compatibility/2006" xmlns:aink="http://schemas.microsoft.com/office/drawing/2016/ink" xmlns:am3d="http://schemas.microsoft.com/office/drawing/2017/model3d" xmlns:o="urn:schemas-microsoft-com:office:office" xmlns:r="http://schemas.openxmlformats.org/officeDocument/2006/relationships" xmlns:m="http://schemas.openxmlformats.org/officeDocument/2006/math" xmlns:v="urn:schemas-microsoft-com:vml" xmlns:wp14="http://schemas.microsoft.com/office/word/2010/wordprocessingDrawing" xmlns:wp="http://schemas.openxmlformats.org/drawingml/2006/wordprocessingDrawing" xmlns:w10="urn:schemas-microsoft-com:office:word" xmlns:w="http://schemas.openxmlformats.org/wordprocessingml/2006/main" xmlns:w14="http://schemas.microsoft.com/office/word/2010/wordml" xmlns:w15="http://schemas.microsoft.com/office/word/2012/wordml" xmlns:w16cid="http://schemas.microsoft.com/office/word/2016/wordml/cid" xmlns:w16se="http://schemas.microsoft.com/office/word/2015/wordml/symex" xmlns:wpg="http://schemas.microsoft.com/office/word/2010/wordprocessingGroup" xmlns:wpi="http://schemas.microsoft.com/office/word/2010/wordprocessingInk" xmlns:wne="http://schemas.microsoft.com/office/word/2006/wordml" xmlns:wps="http://schemas.microsoft.com/office/word/2010/wordprocessingShape" mc:Ignorable="w14 w15 w16se w16cid wp14">
+<w:ftr xmlns:wpc="http://schemas.microsoft.com/office/word/2010/wordprocessingCanvas" xmlns:cx="http://schemas.microsoft.com/office/drawing/2014/chartex" xmlns:mc="http://schemas.openxmlformats.org/markup-compatibility/2006" xmlns:o="urn:schemas-microsoft-com:office:office" xmlns:r="http://schemas.openxmlformats.org/officeDocument/2006/relationships" xmlns:m="http://schemas.openxmlformats.org/officeDocument/2006/math" xmlns:v="urn:schemas-microsoft-com:vml" xmlns:wp14="http://schemas.microsoft.com/office/word/2010/wordprocessingDrawing" xmlns:wp="http://schemas.openxmlformats.org/drawingml/2006/wordprocessingDrawing" xmlns:w10="urn:schemas-microsoft-com:office:word" xmlns:w="http://schemas.openxmlformats.org/wordprocessingml/2006/main" xmlns:w14="http://schemas.microsoft.com/office/word/2010/wordml" xmlns:w15="http://schemas.microsoft.com/office/word/2012/wordml" xmlns:w16se="http://schemas.microsoft.com/office/word/2015/wordml/symex" xmlns:wpg="http://schemas.microsoft.com/office/word/2010/wordprocessingGroup" xmlns:wpi="http://schemas.microsoft.com/office/word/2010/wordprocessingInk" xmlns:wne="http://schemas.microsoft.com/office/word/2006/wordml" xmlns:wps="http://schemas.microsoft.com/office/word/2010/wordprocessingShape" mc:Ignorable="w14 w15 w16se wp14">
   <w:p>
     <w:pPr>
       <w:jc w:val="left"/>
@@ -1474,7 +1483,7 @@
 </file>
 
 <file path=word/footer4.xml><?xml version="1.0" encoding="utf-8"?>
-<w:ftr xmlns:wpc="http://schemas.microsoft.com/office/word/2010/wordprocessingCanvas" xmlns:cx="http://schemas.microsoft.com/office/drawing/2014/chartex" xmlns:cx1="http://schemas.microsoft.com/office/drawing/2015/9/8/chartex" xmlns:cx2="http://schemas.microsoft.com/office/drawing/2015/10/21/chartex" xmlns:cx3="http://schemas.microsoft.com/office/drawing/2016/5/9/chartex" xmlns:cx4="http://schemas.microsoft.com/office/drawing/2016/5/10/chartex" xmlns:cx5="http://schemas.microsoft.com/office/drawing/2016/5/11/chartex" xmlns:cx6="http://schemas.microsoft.com/office/drawing/2016/5/12/chartex" xmlns:cx7="http://schemas.microsoft.com/office/drawing/2016/5/13/chartex" xmlns:cx8="http://schemas.microsoft.com/office/drawing/2016/5/14/chartex" xmlns:mc="http://schemas.openxmlformats.org/markup-compatibility/2006" xmlns:aink="http://schemas.microsoft.com/office/drawing/2016/ink" xmlns:am3d="http://schemas.microsoft.com/office/drawing/2017/model3d" xmlns:o="urn:schemas-microsoft-com:office:office" xmlns:r="http://schemas.openxmlformats.org/officeDocument/2006/relationships" xmlns:m="http://schemas.openxmlformats.org/officeDocument/2006/math" xmlns:v="urn:schemas-microsoft-com:vml" xmlns:wp14="http://schemas.microsoft.com/office/word/2010/wordprocessingDrawing" xmlns:wp="http://schemas.openxmlformats.org/drawingml/2006/wordprocessingDrawing" xmlns:w10="urn:schemas-microsoft-com:office:word" xmlns:w="http://schemas.openxmlformats.org/wordprocessingml/2006/main" xmlns:w14="http://schemas.microsoft.com/office/word/2010/wordml" xmlns:w15="http://schemas.microsoft.com/office/word/2012/wordml" xmlns:w16cid="http://schemas.microsoft.com/office/word/2016/wordml/cid" xmlns:w16se="http://schemas.microsoft.com/office/word/2015/wordml/symex" xmlns:wpg="http://schemas.microsoft.com/office/word/2010/wordprocessingGroup" xmlns:wpi="http://schemas.microsoft.com/office/word/2010/wordprocessingInk" xmlns:wne="http://schemas.microsoft.com/office/word/2006/wordml" xmlns:wps="http://schemas.microsoft.com/office/word/2010/wordprocessingShape" mc:Ignorable="w14 w15 w16se w16cid wp14">
+<w:ftr xmlns:wpc="http://schemas.microsoft.com/office/word/2010/wordprocessingCanvas" xmlns:cx="http://schemas.microsoft.com/office/drawing/2014/chartex" xmlns:mc="http://schemas.openxmlformats.org/markup-compatibility/2006" xmlns:o="urn:schemas-microsoft-com:office:office" xmlns:r="http://schemas.openxmlformats.org/officeDocument/2006/relationships" xmlns:m="http://schemas.openxmlformats.org/officeDocument/2006/math" xmlns:v="urn:schemas-microsoft-com:vml" xmlns:wp14="http://schemas.microsoft.com/office/word/2010/wordprocessingDrawing" xmlns:wp="http://schemas.openxmlformats.org/drawingml/2006/wordprocessingDrawing" xmlns:w10="urn:schemas-microsoft-com:office:word" xmlns:w="http://schemas.openxmlformats.org/wordprocessingml/2006/main" xmlns:w14="http://schemas.microsoft.com/office/word/2010/wordml" xmlns:w15="http://schemas.microsoft.com/office/word/2012/wordml" xmlns:w16se="http://schemas.microsoft.com/office/word/2015/wordml/symex" xmlns:wpg="http://schemas.microsoft.com/office/word/2010/wordprocessingGroup" xmlns:wpi="http://schemas.microsoft.com/office/word/2010/wordprocessingInk" xmlns:wne="http://schemas.microsoft.com/office/word/2006/wordml" xmlns:wps="http://schemas.microsoft.com/office/word/2010/wordprocessingShape" mc:Ignorable="w14 w15 w16se wp14">
   <w:p>
     <w:pPr>
       <w:rPr>
@@ -1492,7 +1501,7 @@
 </file>
 
 <file path=word/footnotes.xml><?xml version="1.0" encoding="utf-8"?>
-<w:footnotes xmlns:wpc="http://schemas.microsoft.com/office/word/2010/wordprocessingCanvas" xmlns:cx="http://schemas.microsoft.com/office/drawing/2014/chartex" xmlns:cx1="http://schemas.microsoft.com/office/drawing/2015/9/8/chartex" xmlns:cx2="http://schemas.microsoft.com/office/drawing/2015/10/21/chartex" xmlns:cx3="http://schemas.microsoft.com/office/drawing/2016/5/9/chartex" xmlns:cx4="http://schemas.microsoft.com/office/drawing/2016/5/10/chartex" xmlns:cx5="http://schemas.microsoft.com/office/drawing/2016/5/11/chartex" xmlns:cx6="http://schemas.microsoft.com/office/drawing/2016/5/12/chartex" xmlns:cx7="http://schemas.microsoft.com/office/drawing/2016/5/13/chartex" xmlns:cx8="http://schemas.microsoft.com/office/drawing/2016/5/14/chartex" xmlns:mc="http://schemas.openxmlformats.org/markup-compatibility/2006" xmlns:aink="http://schemas.microsoft.com/office/drawing/2016/ink" xmlns:am3d="http://schemas.microsoft.com/office/drawing/2017/model3d" xmlns:o="urn:schemas-microsoft-com:office:office" xmlns:r="http://schemas.openxmlformats.org/officeDocument/2006/relationships" xmlns:m="http://schemas.openxmlformats.org/officeDocument/2006/math" xmlns:v="urn:schemas-microsoft-com:vml" xmlns:wp14="http://schemas.microsoft.com/office/word/2010/wordprocessingDrawing" xmlns:wp="http://schemas.openxmlformats.org/drawingml/2006/wordprocessingDrawing" xmlns:w10="urn:schemas-microsoft-com:office:word" xmlns:w="http://schemas.openxmlformats.org/wordprocessingml/2006/main" xmlns:w14="http://schemas.microsoft.com/office/word/2010/wordml" xmlns:w15="http://schemas.microsoft.com/office/word/2012/wordml" xmlns:w16cid="http://schemas.microsoft.com/office/word/2016/wordml/cid" xmlns:w16se="http://schemas.microsoft.com/office/word/2015/wordml/symex" xmlns:wpg="http://schemas.microsoft.com/office/word/2010/wordprocessingGroup" xmlns:wpi="http://schemas.microsoft.com/office/word/2010/wordprocessingInk" xmlns:wne="http://schemas.microsoft.com/office/word/2006/wordml" xmlns:wps="http://schemas.microsoft.com/office/word/2010/wordprocessingShape" mc:Ignorable="w14 w15 w16se w16cid wp14">
+<w:footnotes xmlns:wpc="http://schemas.microsoft.com/office/word/2010/wordprocessingCanvas" xmlns:cx="http://schemas.microsoft.com/office/drawing/2014/chartex" xmlns:mc="http://schemas.openxmlformats.org/markup-compatibility/2006" xmlns:o="urn:schemas-microsoft-com:office:office" xmlns:r="http://schemas.openxmlformats.org/officeDocument/2006/relationships" xmlns:m="http://schemas.openxmlformats.org/officeDocument/2006/math" xmlns:v="urn:schemas-microsoft-com:vml" xmlns:wp14="http://schemas.microsoft.com/office/word/2010/wordprocessingDrawing" xmlns:wp="http://schemas.openxmlformats.org/drawingml/2006/wordprocessingDrawing" xmlns:w10="urn:schemas-microsoft-com:office:word" xmlns:w="http://schemas.openxmlformats.org/wordprocessingml/2006/main" xmlns:w14="http://schemas.microsoft.com/office/word/2010/wordml" xmlns:w15="http://schemas.microsoft.com/office/word/2012/wordml" xmlns:w16se="http://schemas.microsoft.com/office/word/2015/wordml/symex" xmlns:wpg="http://schemas.microsoft.com/office/word/2010/wordprocessingGroup" xmlns:wpi="http://schemas.microsoft.com/office/word/2010/wordprocessingInk" xmlns:wne="http://schemas.microsoft.com/office/word/2006/wordml" xmlns:wps="http://schemas.microsoft.com/office/word/2010/wordprocessingShape" mc:Ignorable="w14 w15 w16se wp14">
   <w:footnote w:type="separator" w:id="-1">
     <w:p>
       <w:r>
@@ -1511,7 +1520,7 @@
 </file>
 
 <file path=word/header1.xml><?xml version="1.0" encoding="utf-8"?>
-<w:hdr xmlns:wpc="http://schemas.microsoft.com/office/word/2010/wordprocessingCanvas" xmlns:cx="http://schemas.microsoft.com/office/drawing/2014/chartex" xmlns:cx1="http://schemas.microsoft.com/office/drawing/2015/9/8/chartex" xmlns:cx2="http://schemas.microsoft.com/office/drawing/2015/10/21/chartex" xmlns:cx3="http://schemas.microsoft.com/office/drawing/2016/5/9/chartex" xmlns:cx4="http://schemas.microsoft.com/office/drawing/2016/5/10/chartex" xmlns:cx5="http://schemas.microsoft.com/office/drawing/2016/5/11/chartex" xmlns:cx6="http://schemas.microsoft.com/office/drawing/2016/5/12/chartex" xmlns:cx7="http://schemas.microsoft.com/office/drawing/2016/5/13/chartex" xmlns:cx8="http://schemas.microsoft.com/office/drawing/2016/5/14/chartex" xmlns:mc="http://schemas.openxmlformats.org/markup-compatibility/2006" xmlns:aink="http://schemas.microsoft.com/office/drawing/2016/ink" xmlns:am3d="http://schemas.microsoft.com/office/drawing/2017/model3d" xmlns:o="urn:schemas-microsoft-com:office:office" xmlns:r="http://schemas.openxmlformats.org/officeDocument/2006/relationships" xmlns:m="http://schemas.openxmlformats.org/officeDocument/2006/math" xmlns:v="urn:schemas-microsoft-com:vml" xmlns:wp14="http://schemas.microsoft.com/office/word/2010/wordprocessingDrawing" xmlns:wp="http://schemas.openxmlformats.org/drawingml/2006/wordprocessingDrawing" xmlns:w10="urn:schemas-microsoft-com:office:word" xmlns:w="http://schemas.openxmlformats.org/wordprocessingml/2006/main" xmlns:w14="http://schemas.microsoft.com/office/word/2010/wordml" xmlns:w15="http://schemas.microsoft.com/office/word/2012/wordml" xmlns:w16cid="http://schemas.microsoft.com/office/word/2016/wordml/cid" xmlns:w16se="http://schemas.microsoft.com/office/word/2015/wordml/symex" xmlns:wpg="http://schemas.microsoft.com/office/word/2010/wordprocessingGroup" xmlns:wpi="http://schemas.microsoft.com/office/word/2010/wordprocessingInk" xmlns:wne="http://schemas.microsoft.com/office/word/2006/wordml" xmlns:wps="http://schemas.microsoft.com/office/word/2010/wordprocessingShape" mc:Ignorable="w14 w15 w16se w16cid wp14">
+<w:hdr xmlns:wpc="http://schemas.microsoft.com/office/word/2010/wordprocessingCanvas" xmlns:cx="http://schemas.microsoft.com/office/drawing/2014/chartex" xmlns:mc="http://schemas.openxmlformats.org/markup-compatibility/2006" xmlns:o="urn:schemas-microsoft-com:office:office" xmlns:r="http://schemas.openxmlformats.org/officeDocument/2006/relationships" xmlns:m="http://schemas.openxmlformats.org/officeDocument/2006/math" xmlns:v="urn:schemas-microsoft-com:vml" xmlns:wp14="http://schemas.microsoft.com/office/word/2010/wordprocessingDrawing" xmlns:wp="http://schemas.openxmlformats.org/drawingml/2006/wordprocessingDrawing" xmlns:w10="urn:schemas-microsoft-com:office:word" xmlns:w="http://schemas.openxmlformats.org/wordprocessingml/2006/main" xmlns:w14="http://schemas.microsoft.com/office/word/2010/wordml" xmlns:w15="http://schemas.microsoft.com/office/word/2012/wordml" xmlns:w16se="http://schemas.microsoft.com/office/word/2015/wordml/symex" xmlns:wpg="http://schemas.microsoft.com/office/word/2010/wordprocessingGroup" xmlns:wpi="http://schemas.microsoft.com/office/word/2010/wordprocessingInk" xmlns:wne="http://schemas.microsoft.com/office/word/2006/wordml" xmlns:wps="http://schemas.microsoft.com/office/word/2010/wordprocessingShape" mc:Ignorable="w14 w15 w16se wp14">
   <w:p>
     <w:pPr>
       <w:framePr w:wrap="around" w:vAnchor="text" w:hAnchor="margin" w:xAlign="inside" w:y="1"/>
@@ -1562,7 +1571,7 @@
 </file>
 
 <file path=word/header2.xml><?xml version="1.0" encoding="utf-8"?>
-<w:hdr xmlns:wpc="http://schemas.microsoft.com/office/word/2010/wordprocessingCanvas" xmlns:cx="http://schemas.microsoft.com/office/drawing/2014/chartex" xmlns:cx1="http://schemas.microsoft.com/office/drawing/2015/9/8/chartex" xmlns:cx2="http://schemas.microsoft.com/office/drawing/2015/10/21/chartex" xmlns:cx3="http://schemas.microsoft.com/office/drawing/2016/5/9/chartex" xmlns:cx4="http://schemas.microsoft.com/office/drawing/2016/5/10/chartex" xmlns:cx5="http://schemas.microsoft.com/office/drawing/2016/5/11/chartex" xmlns:cx6="http://schemas.microsoft.com/office/drawing/2016/5/12/chartex" xmlns:cx7="http://schemas.microsoft.com/office/drawing/2016/5/13/chartex" xmlns:cx8="http://schemas.microsoft.com/office/drawing/2016/5/14/chartex" xmlns:mc="http://schemas.openxmlformats.org/markup-compatibility/2006" xmlns:aink="http://schemas.microsoft.com/office/drawing/2016/ink" xmlns:am3d="http://schemas.microsoft.com/office/drawing/2017/model3d" xmlns:o="urn:schemas-microsoft-com:office:office" xmlns:r="http://schemas.openxmlformats.org/officeDocument/2006/relationships" xmlns:m="http://schemas.openxmlformats.org/officeDocument/2006/math" xmlns:v="urn:schemas-microsoft-com:vml" xmlns:wp14="http://schemas.microsoft.com/office/word/2010/wordprocessingDrawing" xmlns:wp="http://schemas.openxmlformats.org/drawingml/2006/wordprocessingDrawing" xmlns:w10="urn:schemas-microsoft-com:office:word" xmlns:w="http://schemas.openxmlformats.org/wordprocessingml/2006/main" xmlns:w14="http://schemas.microsoft.com/office/word/2010/wordml" xmlns:w15="http://schemas.microsoft.com/office/word/2012/wordml" xmlns:w16cid="http://schemas.microsoft.com/office/word/2016/wordml/cid" xmlns:w16se="http://schemas.microsoft.com/office/word/2015/wordml/symex" xmlns:wpg="http://schemas.microsoft.com/office/word/2010/wordprocessingGroup" xmlns:wpi="http://schemas.microsoft.com/office/word/2010/wordprocessingInk" xmlns:wne="http://schemas.microsoft.com/office/word/2006/wordml" xmlns:wps="http://schemas.microsoft.com/office/word/2010/wordprocessingShape" mc:Ignorable="w14 w15 w16se w16cid wp14">
+<w:hdr xmlns:wpc="http://schemas.microsoft.com/office/word/2010/wordprocessingCanvas" xmlns:cx="http://schemas.microsoft.com/office/drawing/2014/chartex" xmlns:mc="http://schemas.openxmlformats.org/markup-compatibility/2006" xmlns:o="urn:schemas-microsoft-com:office:office" xmlns:r="http://schemas.openxmlformats.org/officeDocument/2006/relationships" xmlns:m="http://schemas.openxmlformats.org/officeDocument/2006/math" xmlns:v="urn:schemas-microsoft-com:vml" xmlns:wp14="http://schemas.microsoft.com/office/word/2010/wordprocessingDrawing" xmlns:wp="http://schemas.openxmlformats.org/drawingml/2006/wordprocessingDrawing" xmlns:w10="urn:schemas-microsoft-com:office:word" xmlns:w="http://schemas.openxmlformats.org/wordprocessingml/2006/main" xmlns:w14="http://schemas.microsoft.com/office/word/2010/wordml" xmlns:w15="http://schemas.microsoft.com/office/word/2012/wordml" xmlns:w16se="http://schemas.microsoft.com/office/word/2015/wordml/symex" xmlns:wpg="http://schemas.microsoft.com/office/word/2010/wordprocessingGroup" xmlns:wpi="http://schemas.microsoft.com/office/word/2010/wordprocessingInk" xmlns:wne="http://schemas.microsoft.com/office/word/2006/wordml" xmlns:wps="http://schemas.microsoft.com/office/word/2010/wordprocessingShape" mc:Ignorable="w14 w15 w16se wp14">
   <w:p>
     <w:pPr>
       <w:framePr w:wrap="around" w:vAnchor="text" w:hAnchor="margin" w:xAlign="inside" w:y="1"/>
@@ -1579,7 +1588,7 @@
 </file>
 
 <file path=word/header3.xml><?xml version="1.0" encoding="utf-8"?>
-<w:hdr xmlns:wpc="http://schemas.microsoft.com/office/word/2010/wordprocessingCanvas" xmlns:cx="http://schemas.microsoft.com/office/drawing/2014/chartex" xmlns:cx1="http://schemas.microsoft.com/office/drawing/2015/9/8/chartex" xmlns:cx2="http://schemas.microsoft.com/office/drawing/2015/10/21/chartex" xmlns:cx3="http://schemas.microsoft.com/office/drawing/2016/5/9/chartex" xmlns:cx4="http://schemas.microsoft.com/office/drawing/2016/5/10/chartex" xmlns:cx5="http://schemas.microsoft.com/office/drawing/2016/5/11/chartex" xmlns:cx6="http://schemas.microsoft.com/office/drawing/2016/5/12/chartex" xmlns:cx7="http://schemas.microsoft.com/office/drawing/2016/5/13/chartex" xmlns:cx8="http://schemas.microsoft.com/office/drawing/2016/5/14/chartex" xmlns:mc="http://schemas.openxmlformats.org/markup-compatibility/2006" xmlns:aink="http://schemas.microsoft.com/office/drawing/2016/ink" xmlns:am3d="http://schemas.microsoft.com/office/drawing/2017/model3d" xmlns:o="urn:schemas-microsoft-com:office:office" xmlns:r="http://schemas.openxmlformats.org/officeDocument/2006/relationships" xmlns:m="http://schemas.openxmlformats.org/officeDocument/2006/math" xmlns:v="urn:schemas-microsoft-com:vml" xmlns:wp14="http://schemas.microsoft.com/office/word/2010/wordprocessingDrawing" xmlns:wp="http://schemas.openxmlformats.org/drawingml/2006/wordprocessingDrawing" xmlns:w10="urn:schemas-microsoft-com:office:word" xmlns:w="http://schemas.openxmlformats.org/wordprocessingml/2006/main" xmlns:w14="http://schemas.microsoft.com/office/word/2010/wordml" xmlns:w15="http://schemas.microsoft.com/office/word/2012/wordml" xmlns:w16cid="http://schemas.microsoft.com/office/word/2016/wordml/cid" xmlns:w16se="http://schemas.microsoft.com/office/word/2015/wordml/symex" xmlns:wpg="http://schemas.microsoft.com/office/word/2010/wordprocessingGroup" xmlns:wpi="http://schemas.microsoft.com/office/word/2010/wordprocessingInk" xmlns:wne="http://schemas.microsoft.com/office/word/2006/wordml" xmlns:wps="http://schemas.microsoft.com/office/word/2010/wordprocessingShape" mc:Ignorable="w14 w15 w16se w16cid wp14">
+<w:hdr xmlns:wpc="http://schemas.microsoft.com/office/word/2010/wordprocessingCanvas" xmlns:cx="http://schemas.microsoft.com/office/drawing/2014/chartex" xmlns:mc="http://schemas.openxmlformats.org/markup-compatibility/2006" xmlns:o="urn:schemas-microsoft-com:office:office" xmlns:r="http://schemas.openxmlformats.org/officeDocument/2006/relationships" xmlns:m="http://schemas.openxmlformats.org/officeDocument/2006/math" xmlns:v="urn:schemas-microsoft-com:vml" xmlns:wp14="http://schemas.microsoft.com/office/word/2010/wordprocessingDrawing" xmlns:wp="http://schemas.openxmlformats.org/drawingml/2006/wordprocessingDrawing" xmlns:w10="urn:schemas-microsoft-com:office:word" xmlns:w="http://schemas.openxmlformats.org/wordprocessingml/2006/main" xmlns:w14="http://schemas.microsoft.com/office/word/2010/wordml" xmlns:w15="http://schemas.microsoft.com/office/word/2012/wordml" xmlns:w16se="http://schemas.microsoft.com/office/word/2015/wordml/symex" xmlns:wpg="http://schemas.microsoft.com/office/word/2010/wordprocessingGroup" xmlns:wpi="http://schemas.microsoft.com/office/word/2010/wordprocessingInk" xmlns:wne="http://schemas.microsoft.com/office/word/2006/wordml" xmlns:wps="http://schemas.microsoft.com/office/word/2010/wordprocessingShape" mc:Ignorable="w14 w15 w16se wp14">
   <w:p>
     <w:pPr>
       <w:framePr w:wrap="around" w:vAnchor="text" w:hAnchor="margin" w:xAlign="inside" w:y="1"/>
@@ -1631,7 +1640,7 @@
 </file>
 
 <file path=word/header4.xml><?xml version="1.0" encoding="utf-8"?>
-<w:hdr xmlns:wpc="http://schemas.microsoft.com/office/word/2010/wordprocessingCanvas" xmlns:cx="http://schemas.microsoft.com/office/drawing/2014/chartex" xmlns:cx1="http://schemas.microsoft.com/office/drawing/2015/9/8/chartex" xmlns:cx2="http://schemas.microsoft.com/office/drawing/2015/10/21/chartex" xmlns:cx3="http://schemas.microsoft.com/office/drawing/2016/5/9/chartex" xmlns:cx4="http://schemas.microsoft.com/office/drawing/2016/5/10/chartex" xmlns:cx5="http://schemas.microsoft.com/office/drawing/2016/5/11/chartex" xmlns:cx6="http://schemas.microsoft.com/office/drawing/2016/5/12/chartex" xmlns:cx7="http://schemas.microsoft.com/office/drawing/2016/5/13/chartex" xmlns:cx8="http://schemas.microsoft.com/office/drawing/2016/5/14/chartex" xmlns:mc="http://schemas.openxmlformats.org/markup-compatibility/2006" xmlns:aink="http://schemas.microsoft.com/office/drawing/2016/ink" xmlns:am3d="http://schemas.microsoft.com/office/drawing/2017/model3d" xmlns:o="urn:schemas-microsoft-com:office:office" xmlns:r="http://schemas.openxmlformats.org/officeDocument/2006/relationships" xmlns:m="http://schemas.openxmlformats.org/officeDocument/2006/math" xmlns:v="urn:schemas-microsoft-com:vml" xmlns:wp14="http://schemas.microsoft.com/office/word/2010/wordprocessingDrawing" xmlns:wp="http://schemas.openxmlformats.org/drawingml/2006/wordprocessingDrawing" xmlns:w10="urn:schemas-microsoft-com:office:word" xmlns:w="http://schemas.openxmlformats.org/wordprocessingml/2006/main" xmlns:w14="http://schemas.microsoft.com/office/word/2010/wordml" xmlns:w15="http://schemas.microsoft.com/office/word/2012/wordml" xmlns:w16cid="http://schemas.microsoft.com/office/word/2016/wordml/cid" xmlns:w16se="http://schemas.microsoft.com/office/word/2015/wordml/symex" xmlns:wpg="http://schemas.microsoft.com/office/word/2010/wordprocessingGroup" xmlns:wpi="http://schemas.microsoft.com/office/word/2010/wordprocessingInk" xmlns:wne="http://schemas.microsoft.com/office/word/2006/wordml" xmlns:wps="http://schemas.microsoft.com/office/word/2010/wordprocessingShape" mc:Ignorable="w14 w15 w16se w16cid wp14">
+<w:hdr xmlns:wpc="http://schemas.microsoft.com/office/word/2010/wordprocessingCanvas" xmlns:cx="http://schemas.microsoft.com/office/drawing/2014/chartex" xmlns:mc="http://schemas.openxmlformats.org/markup-compatibility/2006" xmlns:o="urn:schemas-microsoft-com:office:office" xmlns:r="http://schemas.openxmlformats.org/officeDocument/2006/relationships" xmlns:m="http://schemas.openxmlformats.org/officeDocument/2006/math" xmlns:v="urn:schemas-microsoft-com:vml" xmlns:wp14="http://schemas.microsoft.com/office/word/2010/wordprocessingDrawing" xmlns:wp="http://schemas.openxmlformats.org/drawingml/2006/wordprocessingDrawing" xmlns:w10="urn:schemas-microsoft-com:office:word" xmlns:w="http://schemas.openxmlformats.org/wordprocessingml/2006/main" xmlns:w14="http://schemas.microsoft.com/office/word/2010/wordml" xmlns:w15="http://schemas.microsoft.com/office/word/2012/wordml" xmlns:w16se="http://schemas.microsoft.com/office/word/2015/wordml/symex" xmlns:wpg="http://schemas.microsoft.com/office/word/2010/wordprocessingGroup" xmlns:wpi="http://schemas.microsoft.com/office/word/2010/wordprocessingInk" xmlns:wne="http://schemas.microsoft.com/office/word/2006/wordml" xmlns:wps="http://schemas.microsoft.com/office/word/2010/wordprocessingShape" mc:Ignorable="w14 w15 w16se wp14">
   <w:p>
     <w:pPr>
       <w:framePr w:wrap="around" w:vAnchor="text" w:hAnchor="margin" w:xAlign="inside" w:y="1"/>
@@ -1648,7 +1657,7 @@
 </file>
 
 <file path=word/numbering.xml><?xml version="1.0" encoding="utf-8"?>
-<w:numbering xmlns:wpc="http://schemas.microsoft.com/office/word/2010/wordprocessingCanvas" xmlns:cx="http://schemas.microsoft.com/office/drawing/2014/chartex" xmlns:cx1="http://schemas.microsoft.com/office/drawing/2015/9/8/chartex" xmlns:cx2="http://schemas.microsoft.com/office/drawing/2015/10/21/chartex" xmlns:cx3="http://schemas.microsoft.com/office/drawing/2016/5/9/chartex" xmlns:cx4="http://schemas.microsoft.com/office/drawing/2016/5/10/chartex" xmlns:cx5="http://schemas.microsoft.com/office/drawing/2016/5/11/chartex" xmlns:cx6="http://schemas.microsoft.com/office/drawing/2016/5/12/chartex" xmlns:cx7="http://schemas.microsoft.com/office/drawing/2016/5/13/chartex" xmlns:cx8="http://schemas.microsoft.com/office/drawing/2016/5/14/chartex" xmlns:mc="http://schemas.openxmlformats.org/markup-compatibility/2006" xmlns:aink="http://schemas.microsoft.com/office/drawing/2016/ink" xmlns:am3d="http://schemas.microsoft.com/office/drawing/2017/model3d" xmlns:o="urn:schemas-microsoft-com:office:office" xmlns:r="http://schemas.openxmlformats.org/officeDocument/2006/relationships" xmlns:m="http://schemas.openxmlformats.org/officeDocument/2006/math" xmlns:v="urn:schemas-microsoft-com:vml" xmlns:wp14="http://schemas.microsoft.com/office/word/2010/wordprocessingDrawing" xmlns:wp="http://schemas.openxmlformats.org/drawingml/2006/wordprocessingDrawing" xmlns:w10="urn:schemas-microsoft-com:office:word" xmlns:w="http://schemas.openxmlformats.org/wordprocessingml/2006/main" xmlns:w14="http://schemas.microsoft.com/office/word/2010/wordml" xmlns:w15="http://schemas.microsoft.com/office/word/2012/wordml" xmlns:w16cid="http://schemas.microsoft.com/office/word/2016/wordml/cid" xmlns:w16se="http://schemas.microsoft.com/office/word/2015/wordml/symex" xmlns:wpg="http://schemas.microsoft.com/office/word/2010/wordprocessingGroup" xmlns:wpi="http://schemas.microsoft.com/office/word/2010/wordprocessingInk" xmlns:wne="http://schemas.microsoft.com/office/word/2006/wordml" xmlns:wps="http://schemas.microsoft.com/office/word/2010/wordprocessingShape" mc:Ignorable="w14 w15 w16se w16cid wp14">
+<w:numbering xmlns:wpc="http://schemas.microsoft.com/office/word/2010/wordprocessingCanvas" xmlns:cx="http://schemas.microsoft.com/office/drawing/2014/chartex" xmlns:mc="http://schemas.openxmlformats.org/markup-compatibility/2006" xmlns:o="urn:schemas-microsoft-com:office:office" xmlns:r="http://schemas.openxmlformats.org/officeDocument/2006/relationships" xmlns:m="http://schemas.openxmlformats.org/officeDocument/2006/math" xmlns:v="urn:schemas-microsoft-com:vml" xmlns:wp14="http://schemas.microsoft.com/office/word/2010/wordprocessingDrawing" xmlns:wp="http://schemas.openxmlformats.org/drawingml/2006/wordprocessingDrawing" xmlns:w10="urn:schemas-microsoft-com:office:word" xmlns:w="http://schemas.openxmlformats.org/wordprocessingml/2006/main" xmlns:w14="http://schemas.microsoft.com/office/word/2010/wordml" xmlns:w15="http://schemas.microsoft.com/office/word/2012/wordml" xmlns:w16se="http://schemas.microsoft.com/office/word/2015/wordml/symex" xmlns:wpg="http://schemas.microsoft.com/office/word/2010/wordprocessingGroup" xmlns:wpi="http://schemas.microsoft.com/office/word/2010/wordprocessingInk" xmlns:wne="http://schemas.microsoft.com/office/word/2006/wordml" xmlns:wps="http://schemas.microsoft.com/office/word/2010/wordprocessingShape" mc:Ignorable="w14 w15 w16se wp14">
   <w:abstractNum w:abstractNumId="0" w15:restartNumberingAfterBreak="0">
     <w:nsid w:val="FFFFFF7C"/>
     <w:multiLevelType w:val="singleLevel"/>
@@ -2191,7 +2200,7 @@
 </file>
 
 <file path=word/styles.xml><?xml version="1.0" encoding="utf-8"?>
-<w:styles xmlns:mc="http://schemas.openxmlformats.org/markup-compatibility/2006" xmlns:r="http://schemas.openxmlformats.org/officeDocument/2006/relationships" xmlns:w="http://schemas.openxmlformats.org/wordprocessingml/2006/main" xmlns:w14="http://schemas.microsoft.com/office/word/2010/wordml" xmlns:w15="http://schemas.microsoft.com/office/word/2012/wordml" xmlns:w16cid="http://schemas.microsoft.com/office/word/2016/wordml/cid" xmlns:w16se="http://schemas.microsoft.com/office/word/2015/wordml/symex" mc:Ignorable="w14 w15 w16se w16cid">
+<w:styles xmlns:mc="http://schemas.openxmlformats.org/markup-compatibility/2006" xmlns:r="http://schemas.openxmlformats.org/officeDocument/2006/relationships" xmlns:w="http://schemas.openxmlformats.org/wordprocessingml/2006/main" xmlns:w14="http://schemas.microsoft.com/office/word/2010/wordml" xmlns:w15="http://schemas.microsoft.com/office/word/2012/wordml" xmlns:w16se="http://schemas.microsoft.com/office/word/2015/wordml/symex" mc:Ignorable="w14 w15 w16se">
   <w:docDefaults>
     <w:rPrDefault>
       <w:rPr>
@@ -2201,7 +2210,7 @@
     </w:rPrDefault>
     <w:pPrDefault/>
   </w:docDefaults>
-  <w:latentStyles w:defLockedState="0" w:defUIPriority="0" w:defSemiHidden="0" w:defUnhideWhenUsed="0" w:defQFormat="0" w:count="375">
+  <w:latentStyles w:defLockedState="0" w:defUIPriority="0" w:defSemiHidden="0" w:defUnhideWhenUsed="0" w:defQFormat="0" w:count="371">
     <w:lsdException w:name="Normal" w:qFormat="1"/>
     <w:lsdException w:name="heading 1" w:qFormat="1"/>
     <w:lsdException w:name="heading 2" w:qFormat="1"/>
@@ -2476,10 +2485,6 @@
     <w:lsdException w:name="List Table 5 Dark Accent 6" w:uiPriority="50"/>
     <w:lsdException w:name="List Table 6 Colorful Accent 6" w:uiPriority="51"/>
     <w:lsdException w:name="List Table 7 Colorful Accent 6" w:uiPriority="52"/>
-    <w:lsdException w:name="Mention" w:semiHidden="1" w:uiPriority="99" w:unhideWhenUsed="1"/>
-    <w:lsdException w:name="Smart Hyperlink" w:semiHidden="1" w:uiPriority="99" w:unhideWhenUsed="1"/>
-    <w:lsdException w:name="Hashtag" w:semiHidden="1" w:uiPriority="99" w:unhideWhenUsed="1"/>
-    <w:lsdException w:name="Unresolved Mention" w:semiHidden="1" w:uiPriority="99" w:unhideWhenUsed="1"/>
   </w:latentStyles>
   <w:style w:type="paragraph" w:default="1" w:styleId="Normal">
     <w:name w:val="Normal"/>

</xml_diff>